<commit_message>
rewrite game and 8,9 lab
</commit_message>
<xml_diff>
--- a/Лабораторная №8 модель классов ПО/Модель классов ПО.docx
+++ b/Лабораторная №8 модель классов ПО/Модель классов ПО.docx
@@ -339,7 +339,44 @@
         <w:rPr>
           <w:bCs/>
         </w:rPr>
-        <w:t xml:space="preserve"> существует метод </w:t>
+        <w:t xml:space="preserve"> существует</w:t>
+      </w:r>
+      <w:r>
+        <w:rPr>
+          <w:bCs/>
+        </w:rPr>
+        <w:t xml:space="preserve"> </w:t>
+      </w:r>
+      <w:r>
+        <w:rPr>
+          <w:bCs/>
+        </w:rPr>
+        <w:t xml:space="preserve">поле </w:t>
+      </w:r>
+      <w:r>
+        <w:rPr>
+          <w:bCs/>
+          <w:lang w:val="en-US"/>
+        </w:rPr>
+        <w:t>players</w:t>
+      </w:r>
+      <w:r>
+        <w:rPr>
+          <w:bCs/>
+        </w:rPr>
+        <w:t>,</w:t>
+      </w:r>
+      <w:r>
+        <w:rPr>
+          <w:bCs/>
+        </w:rPr>
+        <w:t>которое является списком и содержит конкретных игроков. М</w:t>
+      </w:r>
+      <w:r>
+        <w:rPr>
+          <w:bCs/>
+        </w:rPr>
+        <w:t xml:space="preserve">етод </w:t>
       </w:r>
       <w:proofErr w:type="spellStart"/>
       <w:r>
@@ -625,11 +662,143 @@
     <w:p>
       <w:pPr>
         <w:pStyle w:val="a3"/>
-        <w:ind w:firstLine="0"/>
-        <w:rPr>
-          <w:bCs/>
-        </w:rPr>
-      </w:pPr>
+        <w:ind w:firstLine="708"/>
+        <w:rPr>
+          <w:bCs/>
+        </w:rPr>
+      </w:pPr>
+      <w:r>
+        <w:rPr>
+          <w:bCs/>
+        </w:rPr>
+        <w:t xml:space="preserve">Для класса </w:t>
+      </w:r>
+      <w:r>
+        <w:rPr>
+          <w:bCs/>
+          <w:lang w:val="en-US"/>
+        </w:rPr>
+        <w:t>Rounds</w:t>
+      </w:r>
+      <w:r>
+        <w:rPr>
+          <w:bCs/>
+        </w:rPr>
+        <w:t xml:space="preserve"> существует поле </w:t>
+      </w:r>
+      <w:r>
+        <w:rPr>
+          <w:bCs/>
+          <w:lang w:val="en-US"/>
+        </w:rPr>
+        <w:t>rounds</w:t>
+      </w:r>
+      <w:r>
+        <w:rPr>
+          <w:bCs/>
+        </w:rPr>
+        <w:t xml:space="preserve">, </w:t>
+      </w:r>
+      <w:r>
+        <w:rPr>
+          <w:bCs/>
+        </w:rPr>
+        <w:t>содержащее список всех раундов</w:t>
+      </w:r>
+      <w:proofErr w:type="gramStart"/>
+      <w:r>
+        <w:rPr>
+          <w:bCs/>
+        </w:rPr>
+        <w:t>.</w:t>
+      </w:r>
+      <w:proofErr w:type="gramEnd"/>
+      <w:r>
+        <w:rPr>
+          <w:bCs/>
+        </w:rPr>
+        <w:t xml:space="preserve"> Метод </w:t>
+      </w:r>
+      <w:proofErr w:type="spellStart"/>
+      <w:r>
+        <w:rPr>
+          <w:bCs/>
+          <w:lang w:val="en-US"/>
+        </w:rPr>
+        <w:t>AddRound</w:t>
+      </w:r>
+      <w:proofErr w:type="spellEnd"/>
+      <w:r>
+        <w:rPr>
+          <w:bCs/>
+        </w:rPr>
+        <w:t>()</w:t>
+      </w:r>
+      <w:r>
+        <w:rPr>
+          <w:bCs/>
+        </w:rPr>
+        <w:t>,</w:t>
+      </w:r>
+      <w:r>
+        <w:rPr>
+          <w:bCs/>
+        </w:rPr>
+        <w:t xml:space="preserve"> </w:t>
+      </w:r>
+      <w:r>
+        <w:rPr>
+          <w:bCs/>
+        </w:rPr>
+        <w:t>который добавляет</w:t>
+      </w:r>
+      <w:r>
+        <w:rPr>
+          <w:bCs/>
+        </w:rPr>
+        <w:t xml:space="preserve"> </w:t>
+      </w:r>
+      <w:r>
+        <w:rPr>
+          <w:bCs/>
+        </w:rPr>
+        <w:t xml:space="preserve">новый раунд к списку раундов. Метод </w:t>
+      </w:r>
+      <w:proofErr w:type="spellStart"/>
+      <w:r>
+        <w:rPr>
+          <w:bCs/>
+          <w:lang w:val="en-US"/>
+        </w:rPr>
+        <w:t>AddInDB</w:t>
+      </w:r>
+      <w:proofErr w:type="spellEnd"/>
+      <w:r>
+        <w:rPr>
+          <w:bCs/>
+        </w:rPr>
+        <w:t>() использовался, когда необходимо было</w:t>
+      </w:r>
+      <w:r>
+        <w:rPr>
+          <w:bCs/>
+        </w:rPr>
+        <w:t xml:space="preserve"> изменить или добавить данные </w:t>
+      </w:r>
+      <w:proofErr w:type="gramStart"/>
+      <w:r>
+        <w:rPr>
+          <w:bCs/>
+        </w:rPr>
+        <w:t>о</w:t>
+      </w:r>
+      <w:proofErr w:type="gramEnd"/>
+      <w:r>
+        <w:rPr>
+          <w:bCs/>
+        </w:rPr>
+        <w:t xml:space="preserve"> игроках в таблице рекордов.</w:t>
+      </w:r>
     </w:p>
     <w:p>
       <w:pPr>
@@ -694,7 +863,7 @@
           <w:szCs w:val="28"/>
           <w:lang w:val="en-US"/>
         </w:rPr>
-        <w:t>Deck</w:t>
+        <w:t>Rounds</w:t>
       </w:r>
       <w:r>
         <w:rPr>
@@ -704,16 +873,15 @@
         </w:rPr>
         <w:t xml:space="preserve"> создает объект класса </w:t>
       </w:r>
-      <w:proofErr w:type="spellStart"/>
-      <w:r>
-        <w:rPr>
-          <w:rFonts w:ascii="Times New Roman" w:hAnsi="Times New Roman" w:cs="Times New Roman"/>
-          <w:sz w:val="28"/>
-          <w:szCs w:val="28"/>
-        </w:rPr>
-        <w:t>Card</w:t>
-      </w:r>
-      <w:proofErr w:type="spellEnd"/>
+      <w:r>
+        <w:rPr>
+          <w:rFonts w:ascii="Times New Roman" w:hAnsi="Times New Roman" w:cs="Times New Roman"/>
+          <w:sz w:val="28"/>
+          <w:szCs w:val="28"/>
+          <w:lang w:val="en-US"/>
+        </w:rPr>
+        <w:t>Round</w:t>
+      </w:r>
       <w:r>
         <w:rPr>
           <w:rFonts w:ascii="Times New Roman" w:hAnsi="Times New Roman" w:cs="Times New Roman"/>
@@ -771,17 +939,6 @@
         <w:ind w:firstLine="0"/>
         <w:rPr>
           <w:bCs/>
-        </w:rPr>
-      </w:pPr>
-    </w:p>
-    <w:p>
-      <w:pPr>
-        <w:pStyle w:val="a3"/>
-        <w:ind w:firstLine="0"/>
-        <w:rPr>
-          <w:rFonts w:cs="Times New Roman"/>
-          <w:b/>
-          <w:szCs w:val="28"/>
         </w:rPr>
       </w:pPr>
     </w:p>
@@ -956,6 +1113,7 @@
   <w:style w:type="paragraph" w:default="1" w:styleId="a">
     <w:name w:val="Normal"/>
     <w:qFormat/>
+    <w:rsid w:val="004319CC"/>
   </w:style>
   <w:style w:type="character" w:default="1" w:styleId="a0">
     <w:name w:val="Default Paragraph Font"/>

</xml_diff>